<commit_message>
done the task both 1 and 2 including the word file commenting is left
</commit_message>
<xml_diff>
--- a/Template-Worksheet-1[25]6%.docx
+++ b/Template-Worksheet-1[25]6%.docx
@@ -133,6 +133,13 @@
                 <w:b/>
               </w:rPr>
             </w:pPr>
+            <w:r>
+              <w:rPr>
+                <w:rFonts w:ascii="Arial" w:hAnsi="Arial"/>
+                <w:b/>
+              </w:rPr>
+              <w:t>Asralt Enkhbadral</w:t>
+            </w:r>
           </w:p>
         </w:tc>
       </w:tr>
@@ -174,6 +181,13 @@
                 <w:b/>
               </w:rPr>
             </w:pPr>
+            <w:r>
+              <w:rPr>
+                <w:rFonts w:ascii="Arial" w:hAnsi="Arial"/>
+                <w:b/>
+              </w:rPr>
+              <w:t>3105292</w:t>
+            </w:r>
           </w:p>
         </w:tc>
       </w:tr>
@@ -929,7 +943,21 @@
                 <w:rFonts w:ascii="Arial" w:hAnsi="Arial"/>
                 <w:b/>
               </w:rPr>
-              <w:t>Signed: _____________________                         Date: ______________________</w:t>
+              <w:t>Signed: _________________</w:t>
+            </w:r>
+            <w:r>
+              <w:rPr>
+                <w:rFonts w:ascii="Arial" w:hAnsi="Arial"/>
+                <w:b/>
+              </w:rPr>
+              <w:t>Asralt</w:t>
+            </w:r>
+            <w:r>
+              <w:rPr>
+                <w:rFonts w:ascii="Arial" w:hAnsi="Arial"/>
+                <w:b/>
+              </w:rPr>
+              <w:t>____                         Date: ______________________</w:t>
             </w:r>
           </w:p>
         </w:tc>
@@ -1116,7 +1144,7 @@
                       <v:stroke joinstyle="miter"/>
                       <v:path gradientshapeok="t" o:connecttype="rect"/>
                     </v:shapetype>
-                    <v:shape id="Text Box 18" o:spid="_x0000_s1026" type="#_x0000_t202" style="position:absolute;left:0;text-align:left;margin-left:-1.75pt;margin-top:9.8pt;width:532.8pt;height:45.7pt;z-index:251671552;visibility:visible;mso-wrap-style:square;mso-width-percent:0;mso-height-percent:0;mso-wrap-distance-left:9pt;mso-wrap-distance-top:0;mso-wrap-distance-right:9pt;mso-wrap-distance-bottom:0;mso-position-horizontal:absolute;mso-position-horizontal-relative:text;mso-position-vertical:absolute;mso-position-vertical-relative:text;mso-width-percent:0;mso-height-percent:0;mso-width-relative:page;mso-height-relative:page;v-text-anchor:top" o:gfxdata="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" fillcolor="#ddd" strokeweight=".5pt">
+                    <v:shape id="Text Box 18" o:spid="_x0000_s1026" type="#_x0000_t202" style="position:absolute;left:0;text-align:left;margin-left:-1.75pt;margin-top:9.8pt;width:532.8pt;height:45.7pt;z-index:251671552;visibility:visible;mso-wrap-style:square;mso-width-percent:0;mso-height-percent:0;mso-wrap-distance-left:9pt;mso-wrap-distance-top:0;mso-wrap-distance-right:9pt;mso-wrap-distance-bottom:0;mso-position-horizontal:absolute;mso-position-horizontal-relative:text;mso-position-vertical:absolute;mso-position-vertical-relative:text;mso-width-percent:0;mso-height-percent:0;mso-width-relative:page;mso-height-relative:page;v-text-anchor:top" o:gfxdata="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" fillcolor="#ddd" strokeweight=".5pt">
                       <v:fill opacity="32896f"/>
                       <v:textbox>
                         <w:txbxContent>
@@ -1274,6 +1302,25 @@
       </w:r>
       <w:bookmarkEnd w:id="1"/>
     </w:p>
+    <w:p/>
+    <w:p>
+      <w:pPr>
+        <w:tabs>
+          <w:tab w:val="left" w:pos="2694"/>
+        </w:tabs>
+      </w:pPr>
+      <w:proofErr w:type="gramStart"/>
+      <w:r>
+        <w:t>Task1</w:t>
+      </w:r>
+      <w:proofErr w:type="gramEnd"/>
+      <w:r>
+        <w:t xml:space="preserve"> I have left the Grades.java file with stub methods and I ran the test, here is the result I got back </w:t>
+      </w:r>
+      <w:r>
+        <w:t xml:space="preserve">at the moment everything returns 0 so every method has failed </w:t>
+      </w:r>
+    </w:p>
     <w:p>
       <w:pPr>
         <w:rPr>
@@ -1282,9 +1329,328 @@
         </w:rPr>
       </w:pPr>
     </w:p>
+    <w:p>
+      <w:pPr>
+        <w:rPr>
+          <w:b/>
+          <w:bCs/>
+        </w:rPr>
+      </w:pPr>
+    </w:p>
+    <w:p>
+      <w:pPr>
+        <w:tabs>
+          <w:tab w:val="left" w:pos="6689"/>
+        </w:tabs>
+      </w:pPr>
+      <w:r>
+        <w:tab/>
+      </w:r>
+      <w:r>
+        <w:rPr>
+          <w:noProof/>
+        </w:rPr>
+        <w:drawing>
+          <wp:inline distT="0" distB="0" distL="0" distR="0" wp14:anchorId="5FC74A18" wp14:editId="4F532331">
+            <wp:extent cx="6648450" cy="4318000"/>
+            <wp:effectExtent l="0" t="0" r="6350" b="0"/>
+            <wp:docPr id="536842012" name="Picture 3" descr="A screenshot of a computer program&#10;&#10;AI-generated content may be incorrect."/>
+            <wp:cNvGraphicFramePr>
+              <a:graphicFrameLocks xmlns:a="http://schemas.openxmlformats.org/drawingml/2006/main" noChangeAspect="1"/>
+            </wp:cNvGraphicFramePr>
+            <a:graphic xmlns:a="http://schemas.openxmlformats.org/drawingml/2006/main">
+              <a:graphicData uri="http://schemas.openxmlformats.org/drawingml/2006/picture">
+                <pic:pic xmlns:pic="http://schemas.openxmlformats.org/drawingml/2006/picture">
+                  <pic:nvPicPr>
+                    <pic:cNvPr id="536842012" name="Picture 3" descr="A screenshot of a computer program&#10;&#10;AI-generated content may be incorrect."/>
+                    <pic:cNvPicPr/>
+                  </pic:nvPicPr>
+                  <pic:blipFill>
+                    <a:blip r:embed="rId10" cstate="print">
+                      <a:extLst>
+                        <a:ext uri="{28A0092B-C50C-407E-A947-70E740481C1C}">
+                          <a14:useLocalDpi xmlns:a14="http://schemas.microsoft.com/office/drawing/2010/main" val="0"/>
+                        </a:ext>
+                      </a:extLst>
+                    </a:blip>
+                    <a:stretch>
+                      <a:fillRect/>
+                    </a:stretch>
+                  </pic:blipFill>
+                  <pic:spPr>
+                    <a:xfrm>
+                      <a:off x="0" y="0"/>
+                      <a:ext cx="6648450" cy="4318000"/>
+                    </a:xfrm>
+                    <a:prstGeom prst="rect">
+                      <a:avLst/>
+                    </a:prstGeom>
+                  </pic:spPr>
+                </pic:pic>
+              </a:graphicData>
+            </a:graphic>
+          </wp:inline>
+        </w:drawing>
+      </w:r>
+    </w:p>
+    <w:p>
+      <w:pPr>
+        <w:tabs>
+          <w:tab w:val="left" w:pos="6689"/>
+        </w:tabs>
+      </w:pPr>
+    </w:p>
+    <w:p>
+      <w:pPr>
+        <w:tabs>
+          <w:tab w:val="left" w:pos="6689"/>
+        </w:tabs>
+      </w:pPr>
+    </w:p>
+    <w:p>
+      <w:pPr>
+        <w:tabs>
+          <w:tab w:val="left" w:pos="6689"/>
+        </w:tabs>
+      </w:pPr>
+      <w:r>
+        <w:t>Now after I implanted the Grades.java</w:t>
+      </w:r>
+    </w:p>
+    <w:p>
+      <w:pPr>
+        <w:tabs>
+          <w:tab w:val="left" w:pos="6689"/>
+        </w:tabs>
+      </w:pPr>
+    </w:p>
+    <w:p>
+      <w:pPr>
+        <w:tabs>
+          <w:tab w:val="left" w:pos="6689"/>
+        </w:tabs>
+      </w:pPr>
+    </w:p>
+    <w:p>
+      <w:pPr>
+        <w:tabs>
+          <w:tab w:val="left" w:pos="6689"/>
+        </w:tabs>
+      </w:pPr>
+      <w:r>
+        <w:rPr>
+          <w:noProof/>
+        </w:rPr>
+        <w:lastRenderedPageBreak/>
+        <w:drawing>
+          <wp:inline distT="0" distB="0" distL="0" distR="0" wp14:anchorId="71BB85BF" wp14:editId="490C2461">
+            <wp:extent cx="6648450" cy="4318000"/>
+            <wp:effectExtent l="0" t="0" r="6350" b="0"/>
+            <wp:docPr id="1212033232" name="Picture 4" descr="A screenshot of a computer program&#10;&#10;AI-generated content may be incorrect."/>
+            <wp:cNvGraphicFramePr>
+              <a:graphicFrameLocks xmlns:a="http://schemas.openxmlformats.org/drawingml/2006/main" noChangeAspect="1"/>
+            </wp:cNvGraphicFramePr>
+            <a:graphic xmlns:a="http://schemas.openxmlformats.org/drawingml/2006/main">
+              <a:graphicData uri="http://schemas.openxmlformats.org/drawingml/2006/picture">
+                <pic:pic xmlns:pic="http://schemas.openxmlformats.org/drawingml/2006/picture">
+                  <pic:nvPicPr>
+                    <pic:cNvPr id="1212033232" name="Picture 4" descr="A screenshot of a computer program&#10;&#10;AI-generated content may be incorrect."/>
+                    <pic:cNvPicPr/>
+                  </pic:nvPicPr>
+                  <pic:blipFill>
+                    <a:blip r:embed="rId11" cstate="print">
+                      <a:extLst>
+                        <a:ext uri="{28A0092B-C50C-407E-A947-70E740481C1C}">
+                          <a14:useLocalDpi xmlns:a14="http://schemas.microsoft.com/office/drawing/2010/main" val="0"/>
+                        </a:ext>
+                      </a:extLst>
+                    </a:blip>
+                    <a:stretch>
+                      <a:fillRect/>
+                    </a:stretch>
+                  </pic:blipFill>
+                  <pic:spPr>
+                    <a:xfrm>
+                      <a:off x="0" y="0"/>
+                      <a:ext cx="6648450" cy="4318000"/>
+                    </a:xfrm>
+                    <a:prstGeom prst="rect">
+                      <a:avLst/>
+                    </a:prstGeom>
+                  </pic:spPr>
+                </pic:pic>
+              </a:graphicData>
+            </a:graphic>
+          </wp:inline>
+        </w:drawing>
+      </w:r>
+    </w:p>
+    <w:p>
+      <w:pPr>
+        <w:tabs>
+          <w:tab w:val="left" w:pos="6689"/>
+        </w:tabs>
+      </w:pPr>
+    </w:p>
+    <w:p>
+      <w:r>
+        <w:br w:type="page"/>
+      </w:r>
+    </w:p>
+    <w:p>
+      <w:pPr>
+        <w:tabs>
+          <w:tab w:val="left" w:pos="6689"/>
+        </w:tabs>
+      </w:pPr>
+    </w:p>
+    <w:p>
+      <w:pPr>
+        <w:tabs>
+          <w:tab w:val="left" w:pos="6689"/>
+        </w:tabs>
+      </w:pPr>
+      <w:r>
+        <w:t>Task 2</w:t>
+      </w:r>
+    </w:p>
+    <w:p>
+      <w:pPr>
+        <w:tabs>
+          <w:tab w:val="left" w:pos="6689"/>
+        </w:tabs>
+      </w:pPr>
+      <w:r>
+        <w:t>With the Stub method and testing it</w:t>
+      </w:r>
+    </w:p>
+    <w:p>
+      <w:pPr>
+        <w:tabs>
+          <w:tab w:val="left" w:pos="6689"/>
+        </w:tabs>
+      </w:pPr>
+      <w:r>
+        <w:rPr>
+          <w:noProof/>
+        </w:rPr>
+        <w:drawing>
+          <wp:inline distT="0" distB="0" distL="0" distR="0" wp14:anchorId="262727E9" wp14:editId="6ADD5B80">
+            <wp:extent cx="6648450" cy="4318000"/>
+            <wp:effectExtent l="0" t="0" r="6350" b="0"/>
+            <wp:docPr id="1053096420" name="Picture 5" descr="A computer screen shot of a program&#10;&#10;AI-generated content may be incorrect."/>
+            <wp:cNvGraphicFramePr>
+              <a:graphicFrameLocks xmlns:a="http://schemas.openxmlformats.org/drawingml/2006/main" noChangeAspect="1"/>
+            </wp:cNvGraphicFramePr>
+            <a:graphic xmlns:a="http://schemas.openxmlformats.org/drawingml/2006/main">
+              <a:graphicData uri="http://schemas.openxmlformats.org/drawingml/2006/picture">
+                <pic:pic xmlns:pic="http://schemas.openxmlformats.org/drawingml/2006/picture">
+                  <pic:nvPicPr>
+                    <pic:cNvPr id="1053096420" name="Picture 5" descr="A computer screen shot of a program&#10;&#10;AI-generated content may be incorrect."/>
+                    <pic:cNvPicPr/>
+                  </pic:nvPicPr>
+                  <pic:blipFill>
+                    <a:blip r:embed="rId12" cstate="print">
+                      <a:extLst>
+                        <a:ext uri="{28A0092B-C50C-407E-A947-70E740481C1C}">
+                          <a14:useLocalDpi xmlns:a14="http://schemas.microsoft.com/office/drawing/2010/main" val="0"/>
+                        </a:ext>
+                      </a:extLst>
+                    </a:blip>
+                    <a:stretch>
+                      <a:fillRect/>
+                    </a:stretch>
+                  </pic:blipFill>
+                  <pic:spPr>
+                    <a:xfrm>
+                      <a:off x="0" y="0"/>
+                      <a:ext cx="6648450" cy="4318000"/>
+                    </a:xfrm>
+                    <a:prstGeom prst="rect">
+                      <a:avLst/>
+                    </a:prstGeom>
+                  </pic:spPr>
+                </pic:pic>
+              </a:graphicData>
+            </a:graphic>
+          </wp:inline>
+        </w:drawing>
+      </w:r>
+    </w:p>
+    <w:p>
+      <w:pPr>
+        <w:tabs>
+          <w:tab w:val="left" w:pos="6689"/>
+        </w:tabs>
+      </w:pPr>
+      <w:r>
+        <w:t>After implementing the Word.java</w:t>
+      </w:r>
+    </w:p>
+    <w:p>
+      <w:pPr>
+        <w:tabs>
+          <w:tab w:val="left" w:pos="6689"/>
+        </w:tabs>
+      </w:pPr>
+    </w:p>
+    <w:p>
+      <w:pPr>
+        <w:tabs>
+          <w:tab w:val="left" w:pos="6689"/>
+        </w:tabs>
+      </w:pPr>
+      <w:r>
+        <w:rPr>
+          <w:noProof/>
+        </w:rPr>
+        <w:lastRenderedPageBreak/>
+        <w:drawing>
+          <wp:inline distT="0" distB="0" distL="0" distR="0" wp14:anchorId="3ECA6623" wp14:editId="487B6203">
+            <wp:extent cx="6648450" cy="4318000"/>
+            <wp:effectExtent l="0" t="0" r="6350" b="0"/>
+            <wp:docPr id="1335463922" name="Picture 6" descr="A screenshot of a computer&#10;&#10;AI-generated content may be incorrect."/>
+            <wp:cNvGraphicFramePr>
+              <a:graphicFrameLocks xmlns:a="http://schemas.openxmlformats.org/drawingml/2006/main" noChangeAspect="1"/>
+            </wp:cNvGraphicFramePr>
+            <a:graphic xmlns:a="http://schemas.openxmlformats.org/drawingml/2006/main">
+              <a:graphicData uri="http://schemas.openxmlformats.org/drawingml/2006/picture">
+                <pic:pic xmlns:pic="http://schemas.openxmlformats.org/drawingml/2006/picture">
+                  <pic:nvPicPr>
+                    <pic:cNvPr id="1335463922" name="Picture 6" descr="A screenshot of a computer&#10;&#10;AI-generated content may be incorrect."/>
+                    <pic:cNvPicPr/>
+                  </pic:nvPicPr>
+                  <pic:blipFill>
+                    <a:blip r:embed="rId13" cstate="print">
+                      <a:extLst>
+                        <a:ext uri="{28A0092B-C50C-407E-A947-70E740481C1C}">
+                          <a14:useLocalDpi xmlns:a14="http://schemas.microsoft.com/office/drawing/2010/main" val="0"/>
+                        </a:ext>
+                      </a:extLst>
+                    </a:blip>
+                    <a:stretch>
+                      <a:fillRect/>
+                    </a:stretch>
+                  </pic:blipFill>
+                  <pic:spPr>
+                    <a:xfrm>
+                      <a:off x="0" y="0"/>
+                      <a:ext cx="6648450" cy="4318000"/>
+                    </a:xfrm>
+                    <a:prstGeom prst="rect">
+                      <a:avLst/>
+                    </a:prstGeom>
+                  </pic:spPr>
+                </pic:pic>
+              </a:graphicData>
+            </a:graphic>
+          </wp:inline>
+        </w:drawing>
+      </w:r>
+    </w:p>
     <w:sectPr>
-      <w:headerReference w:type="default" r:id="rId10"/>
-      <w:footerReference w:type="default" r:id="rId11"/>
+      <w:headerReference w:type="default" r:id="rId14"/>
+      <w:footerReference w:type="default" r:id="rId15"/>
       <w:pgSz w:w="11910" w:h="16840" w:orient="landscape"/>
       <w:pgMar w:top="851" w:right="720" w:bottom="720" w:left="720" w:header="227" w:footer="0" w:gutter="0"/>
       <w:cols w:space="720"/>
@@ -1588,7 +1954,6 @@
       <w:lvlJc w:val="left"/>
       <w:pPr>
         <w:ind w:left="824" w:hanging="360"/>
-        <w:jc w:val="left"/>
       </w:pPr>
       <w:rPr>
         <w:rFonts w:ascii="Arial" w:eastAsia="Arial" w:hAnsi="Arial" w:cs="Arial" w:hint="default"/>
@@ -1608,7 +1973,6 @@
       <w:lvlJc w:val="left"/>
       <w:pPr>
         <w:ind w:left="1544" w:hanging="360"/>
-        <w:jc w:val="left"/>
       </w:pPr>
       <w:rPr>
         <w:rFonts w:ascii="Arial" w:eastAsia="Arial" w:hAnsi="Arial" w:cs="Arial" w:hint="default"/>
@@ -1724,7 +2088,6 @@
       <w:lvlJc w:val="left"/>
       <w:pPr>
         <w:ind w:left="824" w:hanging="360"/>
-        <w:jc w:val="left"/>
       </w:pPr>
       <w:rPr>
         <w:rFonts w:ascii="Arial" w:eastAsia="Arial" w:hAnsi="Arial" w:cs="Arial" w:hint="default"/>
@@ -8491,7 +8854,7 @@
       </w:tcPr>
     </w:tblStylePr>
   </w:style>
-  <w:style w:type="table" w:styleId="GridTable1Light-Accent2">
+  <w:style w:type="table" w:styleId="GridTable1LightAccent2">
     <w:name w:val="Grid Table 1 Light Accent 2"/>
     <w:basedOn w:val="TableNormal"/>
     <w:uiPriority w:val="99"/>
@@ -11320,7 +11683,7 @@
       </w:tcPr>
     </w:tblStylePr>
   </w:style>
-  <w:style w:type="table" w:styleId="GridTable6Colorful">
+  <w:style w:type="table" w:styleId="GridTable6Colourful">
     <w:name w:val="Grid Table 6 Colorful"/>
     <w:basedOn w:val="TableNormal"/>
     <w:uiPriority w:val="99"/>
@@ -11394,7 +11757,7 @@
       </w:rPr>
     </w:tblStylePr>
   </w:style>
-  <w:style w:type="table" w:styleId="GridTable6Colorful-Accent1">
+  <w:style w:type="table" w:styleId="GridTable6ColourfulAccent1">
     <w:name w:val="Grid Table 6 Colorful Accent 1"/>
     <w:basedOn w:val="TableNormal"/>
     <w:uiPriority w:val="99"/>
@@ -11468,7 +11831,7 @@
       </w:rPr>
     </w:tblStylePr>
   </w:style>
-  <w:style w:type="table" w:styleId="GridTable6Colorful-Accent2">
+  <w:style w:type="table" w:styleId="GridTable6ColourfulAccent2">
     <w:name w:val="Grid Table 6 Colorful Accent 2"/>
     <w:basedOn w:val="TableNormal"/>
     <w:uiPriority w:val="99"/>
@@ -11542,7 +11905,7 @@
       </w:rPr>
     </w:tblStylePr>
   </w:style>
-  <w:style w:type="table" w:styleId="GridTable6Colorful-Accent3">
+  <w:style w:type="table" w:styleId="GridTable6ColourfulAccent3">
     <w:name w:val="Grid Table 6 Colorful Accent 3"/>
     <w:basedOn w:val="TableNormal"/>
     <w:uiPriority w:val="99"/>
@@ -11616,7 +11979,7 @@
       </w:rPr>
     </w:tblStylePr>
   </w:style>
-  <w:style w:type="table" w:styleId="GridTable6Colorful-Accent4">
+  <w:style w:type="table" w:styleId="GridTable6ColourfulAccent4">
     <w:name w:val="Grid Table 6 Colorful Accent 4"/>
     <w:basedOn w:val="TableNormal"/>
     <w:uiPriority w:val="99"/>
@@ -11690,7 +12053,7 @@
       </w:rPr>
     </w:tblStylePr>
   </w:style>
-  <w:style w:type="table" w:styleId="GridTable6Colorful-Accent5">
+  <w:style w:type="table" w:styleId="GridTable6ColourfulAccent5">
     <w:name w:val="Grid Table 6 Colorful Accent 5"/>
     <w:basedOn w:val="TableNormal"/>
     <w:uiPriority w:val="99"/>
@@ -11764,7 +12127,7 @@
       </w:rPr>
     </w:tblStylePr>
   </w:style>
-  <w:style w:type="table" w:styleId="GridTable6Colorful-Accent6">
+  <w:style w:type="table" w:styleId="GridTable6ColourfulAccent6">
     <w:name w:val="Grid Table 6 Colorful Accent 6"/>
     <w:basedOn w:val="TableNormal"/>
     <w:uiPriority w:val="99"/>
@@ -11838,7 +12201,7 @@
       </w:rPr>
     </w:tblStylePr>
   </w:style>
-  <w:style w:type="table" w:styleId="GridTable7Colorful">
+  <w:style w:type="table" w:styleId="GridTable7Colourful">
     <w:name w:val="Grid Table 7 Colorful"/>
     <w:basedOn w:val="TableNormal"/>
     <w:uiPriority w:val="99"/>
@@ -11955,7 +12318,7 @@
       </w:rPr>
     </w:tblStylePr>
   </w:style>
-  <w:style w:type="table" w:styleId="GridTable7Colorful-Accent1">
+  <w:style w:type="table" w:styleId="GridTable7ColourfulAccent1">
     <w:name w:val="Grid Table 7 Colorful Accent 1"/>
     <w:basedOn w:val="TableNormal"/>
     <w:uiPriority w:val="99"/>
@@ -12072,7 +12435,7 @@
       </w:rPr>
     </w:tblStylePr>
   </w:style>
-  <w:style w:type="table" w:styleId="GridTable7Colorful-Accent2">
+  <w:style w:type="table" w:styleId="GridTable7ColourfulAccent2">
     <w:name w:val="Grid Table 7 Colorful Accent 2"/>
     <w:basedOn w:val="TableNormal"/>
     <w:uiPriority w:val="99"/>
@@ -12189,7 +12552,7 @@
       </w:rPr>
     </w:tblStylePr>
   </w:style>
-  <w:style w:type="table" w:styleId="GridTable7Colorful-Accent3">
+  <w:style w:type="table" w:styleId="GridTable7ColourfulAccent3">
     <w:name w:val="Grid Table 7 Colorful Accent 3"/>
     <w:basedOn w:val="TableNormal"/>
     <w:uiPriority w:val="99"/>
@@ -12306,7 +12669,7 @@
       </w:rPr>
     </w:tblStylePr>
   </w:style>
-  <w:style w:type="table" w:styleId="GridTable7Colorful-Accent4">
+  <w:style w:type="table" w:styleId="GridTable7ColourfulAccent4">
     <w:name w:val="Grid Table 7 Colorful Accent 4"/>
     <w:basedOn w:val="TableNormal"/>
     <w:uiPriority w:val="99"/>
@@ -12423,7 +12786,7 @@
       </w:rPr>
     </w:tblStylePr>
   </w:style>
-  <w:style w:type="table" w:styleId="GridTable7Colorful-Accent5">
+  <w:style w:type="table" w:styleId="GridTable7ColourfulAccent5">
     <w:name w:val="Grid Table 7 Colorful Accent 5"/>
     <w:basedOn w:val="TableNormal"/>
     <w:uiPriority w:val="99"/>
@@ -12540,7 +12903,7 @@
       </w:rPr>
     </w:tblStylePr>
   </w:style>
-  <w:style w:type="table" w:styleId="GridTable7Colorful-Accent6">
+  <w:style w:type="table" w:styleId="GridTable7ColourfulAccent6">
     <w:name w:val="Grid Table 7 Colorful Accent 6"/>
     <w:basedOn w:val="TableNormal"/>
     <w:uiPriority w:val="99"/>
@@ -15513,7 +15876,7 @@
       </w:tcPr>
     </w:tblStylePr>
   </w:style>
-  <w:style w:type="table" w:styleId="ListTable6Colorful">
+  <w:style w:type="table" w:styleId="ListTable6Colourful">
     <w:name w:val="List Table 6 Colorful"/>
     <w:basedOn w:val="TableNormal"/>
     <w:uiPriority w:val="99"/>
@@ -15589,7 +15952,7 @@
       </w:rPr>
     </w:tblStylePr>
   </w:style>
-  <w:style w:type="table" w:styleId="ListTable6Colorful-Accent1">
+  <w:style w:type="table" w:styleId="ListTable6ColourfulAccent1">
     <w:name w:val="List Table 6 Colorful Accent 1"/>
     <w:basedOn w:val="TableNormal"/>
     <w:uiPriority w:val="99"/>
@@ -15665,7 +16028,7 @@
       </w:rPr>
     </w:tblStylePr>
   </w:style>
-  <w:style w:type="table" w:styleId="ListTable6Colorful-Accent2">
+  <w:style w:type="table" w:styleId="ListTable6ColourfulAccent2">
     <w:name w:val="List Table 6 Colorful Accent 2"/>
     <w:basedOn w:val="TableNormal"/>
     <w:uiPriority w:val="99"/>
@@ -15741,7 +16104,7 @@
       </w:rPr>
     </w:tblStylePr>
   </w:style>
-  <w:style w:type="table" w:styleId="ListTable6Colorful-Accent3">
+  <w:style w:type="table" w:styleId="ListTable6ColourfulAccent3">
     <w:name w:val="List Table 6 Colorful Accent 3"/>
     <w:basedOn w:val="TableNormal"/>
     <w:uiPriority w:val="99"/>
@@ -15817,7 +16180,7 @@
       </w:rPr>
     </w:tblStylePr>
   </w:style>
-  <w:style w:type="table" w:styleId="ListTable6Colorful-Accent4">
+  <w:style w:type="table" w:styleId="ListTable6ColourfulAccent4">
     <w:name w:val="List Table 6 Colorful Accent 4"/>
     <w:basedOn w:val="TableNormal"/>
     <w:uiPriority w:val="99"/>
@@ -15893,7 +16256,7 @@
       </w:rPr>
     </w:tblStylePr>
   </w:style>
-  <w:style w:type="table" w:styleId="ListTable6Colorful-Accent5">
+  <w:style w:type="table" w:styleId="ListTable6ColourfulAccent5">
     <w:name w:val="List Table 6 Colorful Accent 5"/>
     <w:basedOn w:val="TableNormal"/>
     <w:uiPriority w:val="99"/>
@@ -15969,7 +16332,7 @@
       </w:rPr>
     </w:tblStylePr>
   </w:style>
-  <w:style w:type="table" w:styleId="ListTable6Colorful-Accent6">
+  <w:style w:type="table" w:styleId="ListTable6ColourfulAccent6">
     <w:name w:val="List Table 6 Colorful Accent 6"/>
     <w:basedOn w:val="TableNormal"/>
     <w:uiPriority w:val="99"/>
@@ -16045,7 +16408,7 @@
       </w:rPr>
     </w:tblStylePr>
   </w:style>
-  <w:style w:type="table" w:styleId="ListTable7Colorful">
+  <w:style w:type="table" w:styleId="ListTable7Colourful">
     <w:name w:val="List Table 7 Colorful"/>
     <w:basedOn w:val="TableNormal"/>
     <w:uiPriority w:val="99"/>
@@ -16159,7 +16522,7 @@
       </w:rPr>
     </w:tblStylePr>
   </w:style>
-  <w:style w:type="table" w:styleId="ListTable7Colorful-Accent1">
+  <w:style w:type="table" w:styleId="ListTable7ColourfulAccent1">
     <w:name w:val="List Table 7 Colorful Accent 1"/>
     <w:basedOn w:val="TableNormal"/>
     <w:uiPriority w:val="99"/>
@@ -16273,7 +16636,7 @@
       </w:rPr>
     </w:tblStylePr>
   </w:style>
-  <w:style w:type="table" w:styleId="ListTable7Colorful-Accent2">
+  <w:style w:type="table" w:styleId="ListTable7ColourfulAccent2">
     <w:name w:val="List Table 7 Colorful Accent 2"/>
     <w:basedOn w:val="TableNormal"/>
     <w:uiPriority w:val="99"/>
@@ -16387,7 +16750,7 @@
       </w:rPr>
     </w:tblStylePr>
   </w:style>
-  <w:style w:type="table" w:styleId="ListTable7Colorful-Accent3">
+  <w:style w:type="table" w:styleId="ListTable7ColourfulAccent3">
     <w:name w:val="List Table 7 Colorful Accent 3"/>
     <w:basedOn w:val="TableNormal"/>
     <w:uiPriority w:val="99"/>
@@ -16501,7 +16864,7 @@
       </w:rPr>
     </w:tblStylePr>
   </w:style>
-  <w:style w:type="table" w:styleId="ListTable7Colorful-Accent4">
+  <w:style w:type="table" w:styleId="ListTable7ColourfulAccent4">
     <w:name w:val="List Table 7 Colorful Accent 4"/>
     <w:basedOn w:val="TableNormal"/>
     <w:uiPriority w:val="99"/>
@@ -16615,7 +16978,7 @@
       </w:rPr>
     </w:tblStylePr>
   </w:style>
-  <w:style w:type="table" w:styleId="ListTable7Colorful-Accent5">
+  <w:style w:type="table" w:styleId="ListTable7ColourfulAccent5">
     <w:name w:val="List Table 7 Colorful Accent 5"/>
     <w:basedOn w:val="TableNormal"/>
     <w:uiPriority w:val="99"/>
@@ -16729,7 +17092,7 @@
       </w:rPr>
     </w:tblStylePr>
   </w:style>
-  <w:style w:type="table" w:styleId="ListTable7Colorful-Accent6">
+  <w:style w:type="table" w:styleId="ListTable7ColourfulAccent6">
     <w:name w:val="List Table 7 Colorful Accent 6"/>
     <w:basedOn w:val="TableNormal"/>
     <w:uiPriority w:val="99"/>

</xml_diff>